<commit_message>
Edited Produkt.docx and Mockups_ham.pptx
</commit_message>
<xml_diff>
--- a/planning/Produkt.docx
+++ b/planning/Produkt.docx
@@ -614,15 +614,7 @@
       </w:r>
       <w:r>
         <w:br/>
-        <w:t xml:space="preserve">   Musikkünstler (</w:t>
-      </w:r>
-      <w:proofErr w:type="spellStart"/>
-      <w:r>
-        <w:t>Musician</w:t>
-      </w:r>
-      <w:proofErr w:type="spellEnd"/>
-      <w:r>
-        <w:t>)</w:t>
+        <w:t xml:space="preserve">   Musikkünstler (Musician)</w:t>
       </w:r>
     </w:p>
     <w:p>
@@ -663,15 +655,7 @@
         <w:t xml:space="preserve">eine </w:t>
       </w:r>
       <w:r>
-        <w:t xml:space="preserve">Adresse (Aufenthaltsort), eine </w:t>
-      </w:r>
-      <w:proofErr w:type="gramStart"/>
-      <w:r>
-        <w:t>E-Mail Adresse</w:t>
-      </w:r>
-      <w:proofErr w:type="gramEnd"/>
-      <w:r>
-        <w:t xml:space="preserve">, ein </w:t>
+        <w:t xml:space="preserve">Adresse (Aufenthaltsort), eine E-Mail Adresse, ein </w:t>
       </w:r>
       <w:r>
         <w:br/>
@@ -710,16 +694,11 @@
         <w:t xml:space="preserve">kann </w:t>
       </w:r>
       <w:r>
-        <w:t xml:space="preserve">ein oder </w:t>
-      </w:r>
-      <w:proofErr w:type="gramStart"/>
-      <w:r>
-        <w:t xml:space="preserve">mehreren </w:t>
+        <w:t xml:space="preserve">ein oder mehreren </w:t>
       </w:r>
       <w:r>
         <w:t>Genre</w:t>
       </w:r>
-      <w:proofErr w:type="gramEnd"/>
       <w:r>
         <w:t>(s)</w:t>
       </w:r>
@@ -819,11 +798,7 @@
         <w:t xml:space="preserve"> dieser Nutzer gelöscht.</w:t>
       </w:r>
       <w:r>
-        <w:t xml:space="preserve"> Ein Ausnahmefall ist hierbei die Adresse. Wenn einer Adresse mehreren Nutzern und Events zugewiesen ist, wird sie erst entfernt, sobald die Adresse von keinem Nutzer oder Veranstaltung mehr genutzt wird</w:t>
-      </w:r>
-      <w:proofErr w:type="gramStart"/>
-      <w:r>
-        <w:t>.</w:t>
+        <w:t xml:space="preserve"> Ein Ausnahmefall ist hierbei die Adresse. Wenn einer Adresse mehreren Nutzern und Events zugewiesen ist, wird sie erst entfernt, sobald die Adresse von keinem Nutzer oder Veranstaltung mehr genutzt wird.</w:t>
       </w:r>
       <w:r>
         <w:t xml:space="preserve"> </w:t>
@@ -834,7 +809,6 @@
         </w:rPr>
         <w:t>??</w:t>
       </w:r>
-      <w:proofErr w:type="gramEnd"/>
     </w:p>
     <w:p/>
     <w:p>
@@ -1016,340 +990,357 @@
         <w:t>3</w:t>
       </w:r>
       <w:r>
-        <w:t xml:space="preserve"> Seiten (genauer gesagt Seitentypen). Im oberen Teil jeder Seite befindet sich die Navigation, im unteren Teil der </w:t>
+        <w:t xml:space="preserve"> Seiten (genauer gesagt Seitentypen). Im oberen Teil jeder Seite befindet sich die Navigation, im unteren Teil der Footer.</w:t>
+      </w:r>
+    </w:p>
+    <w:p/>
+    <w:p>
+      <w:r>
+        <w:t>• Navigation: Die Navigation enthält folgende Einträge:</w:t>
+      </w:r>
+    </w:p>
+    <w:p>
+      <w:pPr>
+        <w:ind w:firstLine="708"/>
+      </w:pPr>
+      <w:r>
+        <w:t xml:space="preserve">o </w:t>
+      </w:r>
+      <w:r>
+        <w:t>Bands</w:t>
+      </w:r>
+      <w:r>
+        <w:t>: Sprung zu Seite „</w:t>
+      </w:r>
+      <w:r>
+        <w:t>Bands</w:t>
+      </w:r>
+      <w:r>
+        <w:t>“</w:t>
+      </w:r>
+    </w:p>
+    <w:p>
+      <w:pPr>
+        <w:ind w:firstLine="708"/>
+      </w:pPr>
+      <w:r>
+        <w:t>o</w:t>
+      </w:r>
+      <w:r>
+        <w:t xml:space="preserve"> Events</w:t>
+      </w:r>
+      <w:r>
+        <w:t>: Sprung zu Seite „</w:t>
+      </w:r>
+      <w:r>
+        <w:t>Events</w:t>
+      </w:r>
+      <w:r>
+        <w:t>“</w:t>
+      </w:r>
+    </w:p>
+    <w:p>
+      <w:pPr>
+        <w:ind w:firstLine="708"/>
+      </w:pPr>
+      <w:r>
+        <w:t xml:space="preserve">o </w:t>
+      </w:r>
+      <w:r>
+        <w:t>Create (nur für Veranstalter)</w:t>
+      </w:r>
+      <w:r>
+        <w:t>: Sprung zu Seite „</w:t>
+      </w:r>
+      <w:r>
+        <w:t>Create</w:t>
+      </w:r>
+      <w:r>
+        <w:t>“</w:t>
+      </w:r>
+    </w:p>
+    <w:p>
+      <w:pPr>
+        <w:ind w:firstLine="708"/>
+        <w:rPr>
+          <w:lang w:val="en-GB"/>
+        </w:rPr>
+      </w:pPr>
+      <w:r>
+        <w:rPr>
+          <w:lang w:val="en-GB"/>
+        </w:rPr>
+        <w:t xml:space="preserve">o </w:t>
+      </w:r>
+      <w:r>
+        <w:rPr>
+          <w:lang w:val="en-GB"/>
+        </w:rPr>
+        <w:t>Close to me</w:t>
+      </w:r>
+      <w:r>
+        <w:rPr>
+          <w:lang w:val="en-GB"/>
+        </w:rPr>
+        <w:t xml:space="preserve">: Sprung </w:t>
       </w:r>
       <w:proofErr w:type="spellStart"/>
       <w:r>
-        <w:t>Footer</w:t>
+        <w:rPr>
+          <w:lang w:val="en-GB"/>
+        </w:rPr>
+        <w:t>zu</w:t>
       </w:r>
       <w:proofErr w:type="spellEnd"/>
       <w:r>
+        <w:rPr>
+          <w:lang w:val="en-GB"/>
+        </w:rPr>
+        <w:t xml:space="preserve"> </w:t>
+      </w:r>
+      <w:proofErr w:type="spellStart"/>
+      <w:r>
+        <w:rPr>
+          <w:lang w:val="en-GB"/>
+        </w:rPr>
+        <w:t>Seite</w:t>
+      </w:r>
+      <w:proofErr w:type="spellEnd"/>
+      <w:r>
+        <w:rPr>
+          <w:lang w:val="en-GB"/>
+        </w:rPr>
+        <w:t xml:space="preserve"> „</w:t>
+      </w:r>
+      <w:r>
+        <w:rPr>
+          <w:lang w:val="en-GB"/>
+        </w:rPr>
+        <w:t xml:space="preserve">Close to </w:t>
+      </w:r>
+      <w:proofErr w:type="gramStart"/>
+      <w:r>
+        <w:rPr>
+          <w:lang w:val="en-GB"/>
+        </w:rPr>
+        <w:t>me</w:t>
+      </w:r>
+      <w:r>
+        <w:rPr>
+          <w:lang w:val="en-GB"/>
+        </w:rPr>
+        <w:t>“</w:t>
+      </w:r>
+      <w:proofErr w:type="gramEnd"/>
+    </w:p>
+    <w:p>
+      <w:pPr>
+        <w:ind w:firstLine="708"/>
+      </w:pPr>
+      <w:r>
+        <w:t xml:space="preserve">o </w:t>
+      </w:r>
+      <w:r>
+        <w:t>Log</w:t>
+      </w:r>
+      <w:r>
+        <w:t>-In</w:t>
+      </w:r>
+      <w:r>
+        <w:t xml:space="preserve"> (nur für</w:t>
+      </w:r>
+      <w:r>
+        <w:t xml:space="preserve"> Leser</w:t>
+      </w:r>
+      <w:r>
+        <w:t>): Sprung zu Seite „</w:t>
+      </w:r>
+      <w:r>
+        <w:t>Login</w:t>
+      </w:r>
+      <w:r>
+        <w:t>“</w:t>
+      </w:r>
+    </w:p>
+    <w:p>
+      <w:pPr>
+        <w:ind w:firstLine="708"/>
+      </w:pPr>
+      <w:r>
+        <w:t xml:space="preserve">o </w:t>
+      </w:r>
+      <w:r>
+        <w:t>Sign Up</w:t>
+      </w:r>
+      <w:r>
+        <w:t xml:space="preserve"> (nur für</w:t>
+      </w:r>
+      <w:r>
+        <w:t xml:space="preserve"> Leser</w:t>
+      </w:r>
+      <w:r>
+        <w:t>): Sprung zu Seite „</w:t>
+      </w:r>
+      <w:r>
+        <w:t>Register</w:t>
+      </w:r>
+      <w:r>
+        <w:t>“</w:t>
+      </w:r>
+    </w:p>
+    <w:p>
+      <w:pPr>
+        <w:ind w:firstLine="708"/>
+      </w:pPr>
+      <w:r>
+        <w:t xml:space="preserve">o </w:t>
+      </w:r>
+      <w:r>
+        <w:t>Profi</w:t>
+      </w:r>
+      <w:r>
+        <w:t>le</w:t>
+      </w:r>
+      <w:r>
+        <w:t xml:space="preserve"> (nur für angemeldete Nutzer)</w:t>
+      </w:r>
+      <w:r>
+        <w:t>: Sprung zu Seite „Pr</w:t>
+      </w:r>
+      <w:r>
+        <w:t>ofile</w:t>
+      </w:r>
+      <w:r>
+        <w:t>“</w:t>
+      </w:r>
+      <w:r>
+        <w:t xml:space="preserve"> </w:t>
+      </w:r>
+    </w:p>
+    <w:p>
+      <w:pPr>
+        <w:ind w:firstLine="708"/>
+      </w:pPr>
+    </w:p>
+    <w:p>
+      <w:r>
+        <w:t xml:space="preserve">• Footer: Im Footer gibt es Links zu den Seiten </w:t>
+      </w:r>
+    </w:p>
+    <w:p>
+      <w:pPr>
+        <w:ind w:firstLine="708"/>
+        <w:rPr>
+          <w:lang w:val="en-GB"/>
+        </w:rPr>
+      </w:pPr>
+      <w:r>
+        <w:rPr>
+          <w:lang w:val="en-GB"/>
+        </w:rPr>
+        <w:t xml:space="preserve">o </w:t>
+      </w:r>
+      <w:proofErr w:type="spellStart"/>
+      <w:r>
+        <w:rPr>
+          <w:lang w:val="en-GB"/>
+        </w:rPr>
+        <w:t>I</w:t>
+      </w:r>
+      <w:r>
+        <w:rPr>
+          <w:lang w:val="en-GB"/>
+        </w:rPr>
+        <w:t>mpressum</w:t>
+      </w:r>
+      <w:proofErr w:type="spellEnd"/>
+      <w:r>
+        <w:rPr>
+          <w:lang w:val="en-GB"/>
+        </w:rPr>
+        <w:t xml:space="preserve"> (Legal Disclosure)</w:t>
+      </w:r>
+      <w:r>
+        <w:rPr>
+          <w:lang w:val="en-GB"/>
+        </w:rPr>
+        <w:t>,</w:t>
+      </w:r>
+    </w:p>
+    <w:p>
+      <w:pPr>
+        <w:ind w:firstLine="708"/>
+        <w:rPr>
+          <w:lang w:val="en-GB"/>
+        </w:rPr>
+      </w:pPr>
+      <w:r>
+        <w:rPr>
+          <w:lang w:val="en-GB"/>
+        </w:rPr>
+        <w:t xml:space="preserve">o </w:t>
+      </w:r>
+      <w:proofErr w:type="spellStart"/>
+      <w:r>
+        <w:rPr>
+          <w:lang w:val="en-GB"/>
+        </w:rPr>
+        <w:t>D</w:t>
+      </w:r>
+      <w:r>
+        <w:rPr>
+          <w:lang w:val="en-GB"/>
+        </w:rPr>
+        <w:t>atenschutz</w:t>
+      </w:r>
+      <w:proofErr w:type="spellEnd"/>
+      <w:r>
+        <w:rPr>
+          <w:lang w:val="en-GB"/>
+        </w:rPr>
+        <w:t xml:space="preserve"> (Privacy Policy), </w:t>
+      </w:r>
+    </w:p>
+    <w:p>
+      <w:pPr>
+        <w:ind w:firstLine="708"/>
+      </w:pPr>
+      <w:r>
+        <w:t xml:space="preserve">o </w:t>
+      </w:r>
+      <w:r>
+        <w:t>N</w:t>
+      </w:r>
+      <w:r>
+        <w:t>utzungsbedingungen</w:t>
+      </w:r>
+      <w:r>
+        <w:t xml:space="preserve"> (Terms of use)</w:t>
+      </w:r>
+      <w:r>
         <w:t>.</w:t>
       </w:r>
     </w:p>
-    <w:p/>
-    <w:p>
-      <w:r>
-        <w:t>• Navigation: Die Navigation enthält folgende Einträge:</w:t>
-      </w:r>
-    </w:p>
-    <w:p>
-      <w:pPr>
-        <w:ind w:firstLine="708"/>
-      </w:pPr>
-      <w:r>
-        <w:t xml:space="preserve">o </w:t>
-      </w:r>
-      <w:r>
-        <w:t>Bands</w:t>
-      </w:r>
-      <w:r>
-        <w:t>: Sprung zu Seite „</w:t>
-      </w:r>
-      <w:r>
-        <w:t>Bands</w:t>
-      </w:r>
-      <w:r>
-        <w:t>“</w:t>
-      </w:r>
-    </w:p>
-    <w:p>
-      <w:pPr>
-        <w:ind w:firstLine="708"/>
-      </w:pPr>
-      <w:r>
-        <w:t>o</w:t>
-      </w:r>
-      <w:r>
-        <w:t xml:space="preserve"> Events</w:t>
-      </w:r>
-      <w:r>
-        <w:t>: Sprung zu Seite „</w:t>
-      </w:r>
-      <w:r>
-        <w:t>Events</w:t>
-      </w:r>
-      <w:r>
-        <w:t>“</w:t>
-      </w:r>
-    </w:p>
-    <w:p>
-      <w:pPr>
-        <w:ind w:firstLine="708"/>
-      </w:pPr>
-      <w:r>
-        <w:t xml:space="preserve">o </w:t>
-      </w:r>
-      <w:r>
-        <w:t>Create (nur für Veranstalter)</w:t>
-      </w:r>
-      <w:r>
-        <w:t>: Sprung zu Seite „</w:t>
-      </w:r>
-      <w:r>
-        <w:t>Create</w:t>
-      </w:r>
-      <w:r>
-        <w:t>“</w:t>
-      </w:r>
-    </w:p>
-    <w:p>
-      <w:pPr>
-        <w:ind w:firstLine="708"/>
-      </w:pPr>
-      <w:r>
-        <w:t xml:space="preserve">o </w:t>
-      </w:r>
-      <w:r>
-        <w:t xml:space="preserve">Close </w:t>
-      </w:r>
-      <w:proofErr w:type="spellStart"/>
-      <w:r>
-        <w:t>to</w:t>
-      </w:r>
-      <w:proofErr w:type="spellEnd"/>
-      <w:r>
-        <w:t xml:space="preserve"> me</w:t>
-      </w:r>
-      <w:r>
-        <w:t>: Sprung zu Seite „</w:t>
-      </w:r>
-      <w:r>
-        <w:t xml:space="preserve">Close </w:t>
-      </w:r>
-      <w:proofErr w:type="spellStart"/>
-      <w:r>
-        <w:t>to</w:t>
-      </w:r>
-      <w:proofErr w:type="spellEnd"/>
-      <w:r>
-        <w:t xml:space="preserve"> </w:t>
-      </w:r>
-      <w:proofErr w:type="spellStart"/>
-      <w:r>
-        <w:t>me</w:t>
-      </w:r>
-      <w:proofErr w:type="spellEnd"/>
-      <w:r>
-        <w:t>“</w:t>
-      </w:r>
-    </w:p>
-    <w:p>
-      <w:pPr>
-        <w:ind w:firstLine="708"/>
-      </w:pPr>
-      <w:r>
-        <w:t xml:space="preserve">o </w:t>
-      </w:r>
-      <w:r>
-        <w:t>Log</w:t>
-      </w:r>
-      <w:r>
-        <w:t>-In</w:t>
-      </w:r>
-      <w:r>
-        <w:t xml:space="preserve"> (nur für</w:t>
-      </w:r>
-      <w:r>
-        <w:t xml:space="preserve"> Leser</w:t>
-      </w:r>
-      <w:r>
-        <w:t>): Sprung zu Seite „</w:t>
-      </w:r>
-      <w:r>
-        <w:t>Login</w:t>
-      </w:r>
-      <w:r>
-        <w:t>“</w:t>
-      </w:r>
-    </w:p>
-    <w:p>
-      <w:pPr>
-        <w:ind w:firstLine="708"/>
-      </w:pPr>
-      <w:r>
-        <w:t xml:space="preserve">o </w:t>
-      </w:r>
-      <w:proofErr w:type="spellStart"/>
-      <w:r>
-        <w:t>Sign</w:t>
-      </w:r>
-      <w:proofErr w:type="spellEnd"/>
-      <w:r>
-        <w:t xml:space="preserve"> Up</w:t>
-      </w:r>
-      <w:r>
-        <w:t xml:space="preserve"> (nur für</w:t>
-      </w:r>
-      <w:r>
-        <w:t xml:space="preserve"> Leser</w:t>
-      </w:r>
-      <w:r>
-        <w:t>): Sprung zu Seite „</w:t>
-      </w:r>
-      <w:r>
-        <w:t>Register</w:t>
-      </w:r>
-      <w:r>
-        <w:t>“</w:t>
-      </w:r>
-    </w:p>
-    <w:p>
-      <w:pPr>
-        <w:ind w:firstLine="708"/>
-      </w:pPr>
-      <w:r>
-        <w:t xml:space="preserve">o </w:t>
-      </w:r>
-      <w:r>
-        <w:t>Profi</w:t>
-      </w:r>
-      <w:r>
-        <w:t>le</w:t>
-      </w:r>
-      <w:r>
-        <w:t xml:space="preserve"> (nur für angemeldete Nutzer)</w:t>
-      </w:r>
-      <w:r>
-        <w:t>: Sprung zu Seite „Pr</w:t>
-      </w:r>
-      <w:r>
-        <w:t>ofile</w:t>
-      </w:r>
-      <w:r>
-        <w:t>“</w:t>
-      </w:r>
-      <w:r>
-        <w:t xml:space="preserve"> </w:t>
-      </w:r>
-    </w:p>
-    <w:p>
-      <w:pPr>
-        <w:ind w:firstLine="708"/>
-      </w:pPr>
-    </w:p>
+    <w:p>
+      <w:pPr>
+        <w:ind w:firstLine="708"/>
+      </w:pPr>
+    </w:p>
+    <w:p>
+      <w:r>
+        <w:t>Im Folgenden werden die einzelnen Seiten(typen) beschrieben.</w:t>
+      </w:r>
+    </w:p>
+    <w:p/>
     <w:p>
       <w:r>
         <w:t xml:space="preserve">• </w:t>
       </w:r>
-      <w:proofErr w:type="spellStart"/>
-      <w:r>
-        <w:t>Footer</w:t>
-      </w:r>
-      <w:proofErr w:type="spellEnd"/>
-      <w:r>
-        <w:t xml:space="preserve">: Im </w:t>
-      </w:r>
-      <w:proofErr w:type="spellStart"/>
-      <w:r>
-        <w:t>Footer</w:t>
-      </w:r>
-      <w:proofErr w:type="spellEnd"/>
-      <w:r>
-        <w:t xml:space="preserve"> gibt es Links zu den Seiten </w:t>
-      </w:r>
-    </w:p>
-    <w:p>
-      <w:pPr>
-        <w:ind w:firstLine="708"/>
-      </w:pPr>
-      <w:r>
-        <w:t xml:space="preserve">o </w:t>
-      </w:r>
-      <w:r>
-        <w:t>I</w:t>
-      </w:r>
-      <w:r>
-        <w:t>mpressum</w:t>
-      </w:r>
-      <w:r>
-        <w:t xml:space="preserve"> (Legal Disclosure)</w:t>
-      </w:r>
-      <w:r>
-        <w:t>,</w:t>
-      </w:r>
-    </w:p>
-    <w:p>
-      <w:pPr>
-        <w:ind w:firstLine="708"/>
-      </w:pPr>
-      <w:r>
-        <w:t xml:space="preserve">o </w:t>
-      </w:r>
-      <w:r>
-        <w:t>D</w:t>
-      </w:r>
-      <w:r>
-        <w:t>atenschutz</w:t>
-      </w:r>
-      <w:r>
-        <w:t xml:space="preserve"> (Privacy Policy), </w:t>
-      </w:r>
-    </w:p>
-    <w:p>
-      <w:pPr>
-        <w:ind w:firstLine="708"/>
-      </w:pPr>
-      <w:r>
-        <w:t xml:space="preserve">o </w:t>
-      </w:r>
-      <w:r>
-        <w:t>N</w:t>
-      </w:r>
-      <w:r>
-        <w:t>utzungsbedingungen</w:t>
-      </w:r>
-      <w:r>
-        <w:t xml:space="preserve"> (Terms </w:t>
-      </w:r>
-      <w:proofErr w:type="spellStart"/>
-      <w:r>
-        <w:t>of</w:t>
-      </w:r>
-      <w:proofErr w:type="spellEnd"/>
-      <w:r>
-        <w:t xml:space="preserve"> </w:t>
-      </w:r>
-      <w:proofErr w:type="spellStart"/>
-      <w:r>
-        <w:t>use</w:t>
-      </w:r>
-      <w:proofErr w:type="spellEnd"/>
-      <w:r>
-        <w:t>)</w:t>
-      </w:r>
-      <w:r>
-        <w:t>.</w:t>
-      </w:r>
-    </w:p>
-    <w:p>
-      <w:pPr>
-        <w:ind w:firstLine="708"/>
-      </w:pPr>
-    </w:p>
-    <w:p>
-      <w:r>
-        <w:t>Im Folgenden werden die einzelnen Seiten(typen) beschrieben.</w:t>
-      </w:r>
-    </w:p>
-    <w:p/>
-    <w:p>
-      <w:r>
-        <w:t xml:space="preserve">• </w:t>
-      </w:r>
       <w:r>
         <w:t>Homepage</w:t>
       </w:r>
       <w:r>
-        <w:t xml:space="preserve"> (</w:t>
-      </w:r>
-      <w:proofErr w:type="spellStart"/>
-      <w:r>
-        <w:t>index.php</w:t>
-      </w:r>
-      <w:proofErr w:type="spellEnd"/>
-      <w:r>
-        <w:t>)</w:t>
+        <w:t xml:space="preserve"> (index.php)</w:t>
       </w:r>
       <w:r>
         <w:t xml:space="preserve">: </w:t>
@@ -1386,27 +1377,14 @@
       <w:r>
         <w:t xml:space="preserve"> </w:t>
       </w:r>
-      <w:proofErr w:type="spellStart"/>
-      <w:r>
-        <w:t>Sign</w:t>
-      </w:r>
-      <w:proofErr w:type="spellEnd"/>
-      <w:r>
-        <w:t xml:space="preserve"> Up (</w:t>
-      </w:r>
-      <w:proofErr w:type="spellStart"/>
-      <w:r>
-        <w:t>r</w:t>
+      <w:r>
+        <w:t>Sign Up (r</w:t>
       </w:r>
       <w:r>
         <w:t>egister</w:t>
       </w:r>
       <w:r>
-        <w:t>.php</w:t>
-      </w:r>
-      <w:proofErr w:type="spellEnd"/>
-      <w:r>
-        <w:t>)</w:t>
+        <w:t>.php)</w:t>
       </w:r>
       <w:r>
         <w:t xml:space="preserve">: </w:t>
@@ -1438,15 +1416,7 @@
         <w:t>Log</w:t>
       </w:r>
       <w:r>
-        <w:t>-In (</w:t>
-      </w:r>
-      <w:proofErr w:type="spellStart"/>
-      <w:r>
-        <w:t>login.php</w:t>
-      </w:r>
-      <w:proofErr w:type="spellEnd"/>
-      <w:r>
-        <w:t>)</w:t>
+        <w:t>-In (login.php)</w:t>
       </w:r>
       <w:r>
         <w:t xml:space="preserve">: </w:t>
@@ -1469,15 +1439,7 @@
         <w:t xml:space="preserve">   </w:t>
       </w:r>
       <w:r>
-        <w:t xml:space="preserve">eine Schaltfläche zum </w:t>
-      </w:r>
-      <w:proofErr w:type="spellStart"/>
-      <w:r>
-        <w:t>einloggen</w:t>
-      </w:r>
-      <w:proofErr w:type="spellEnd"/>
-      <w:r>
-        <w:t xml:space="preserve"> und darunter eine Schaltfläche, der zur Register-Webseite führt,</w:t>
+        <w:t>eine Schaltfläche zum einloggen und darunter eine Schaltfläche, der zur Register-Webseite führt,</w:t>
       </w:r>
       <w:r>
         <w:t xml:space="preserve"> </w:t>
@@ -1519,13 +1481,8 @@
       <w:r>
         <w:t xml:space="preserve">Bilder, Videos, </w:t>
       </w:r>
-      <w:proofErr w:type="gramStart"/>
-      <w:r>
-        <w:t>Email</w:t>
-      </w:r>
-      <w:proofErr w:type="gramEnd"/>
-      <w:r>
-        <w:t>-Adresse</w:t>
+      <w:r>
+        <w:t>Email-Adresse</w:t>
       </w:r>
       <w:r>
         <w:t>,</w:t>
@@ -1695,15 +1652,7 @@
         <w:t xml:space="preserve">   </w:t>
       </w:r>
       <w:r>
-        <w:t xml:space="preserve">Bild und Text mit den jeweiligen Informationen. Zudem </w:t>
-      </w:r>
-      <w:proofErr w:type="gramStart"/>
-      <w:r>
-        <w:t>ist</w:t>
-      </w:r>
-      <w:proofErr w:type="gramEnd"/>
-      <w:r>
-        <w:t xml:space="preserve"> e</w:t>
+        <w:t>Bild und Text mit den jeweiligen Informationen. Zudem ist e</w:t>
       </w:r>
       <w:r>
         <w:t>in Suchfeld und ein Filter</w:t>
@@ -1764,15 +1713,7 @@
         <w:t xml:space="preserve">• </w:t>
       </w:r>
       <w:r>
-        <w:t xml:space="preserve">Close </w:t>
-      </w:r>
-      <w:proofErr w:type="spellStart"/>
-      <w:r>
-        <w:t>to</w:t>
-      </w:r>
-      <w:proofErr w:type="spellEnd"/>
-      <w:r>
-        <w:t xml:space="preserve"> me</w:t>
+        <w:t>Close to me</w:t>
       </w:r>
       <w:r>
         <w:t xml:space="preserve">: </w:t>
@@ -1788,11 +1729,7 @@
         <w:t xml:space="preserve">Liste von Einträgen mit Bildern und Text, sowie eine Karte. </w:t>
       </w:r>
       <w:r>
-        <w:t xml:space="preserve">Ein </w:t>
-      </w:r>
-      <w:proofErr w:type="gramStart"/>
-      <w:r>
-        <w:t>Filter</w:t>
+        <w:t>Ein Filter</w:t>
       </w:r>
       <w:r>
         <w:t xml:space="preserve"> </w:t>
@@ -1803,7 +1740,6 @@
         </w:rPr>
         <w:t>??</w:t>
       </w:r>
-      <w:proofErr w:type="gramEnd"/>
     </w:p>
     <w:p/>
     <w:p>
@@ -1890,17 +1826,10 @@
       </w:r>
       <w:r>
         <w:br/>
-      </w:r>
-      <w:proofErr w:type="gramStart"/>
-      <w:r>
         <w:t xml:space="preserve">   </w:t>
       </w:r>
       <w:r>
-        <w:t>(</w:t>
-      </w:r>
-      <w:proofErr w:type="gramEnd"/>
-      <w:r>
-        <w:t>alphabetisch)</w:t>
+        <w:t>(alphabetisch)</w:t>
       </w:r>
       <w:r>
         <w:t>gefiltert werden.</w:t>
@@ -1980,23 +1909,7 @@
         <w:t xml:space="preserve">• </w:t>
       </w:r>
       <w:r>
-        <w:t xml:space="preserve">Terms </w:t>
-      </w:r>
-      <w:proofErr w:type="spellStart"/>
-      <w:r>
-        <w:t>of</w:t>
-      </w:r>
-      <w:proofErr w:type="spellEnd"/>
-      <w:r>
-        <w:t xml:space="preserve"> </w:t>
-      </w:r>
-      <w:proofErr w:type="spellStart"/>
-      <w:r>
-        <w:t>use</w:t>
-      </w:r>
-      <w:proofErr w:type="spellEnd"/>
-      <w:r>
-        <w:t xml:space="preserve"> (</w:t>
+        <w:t>Terms of use (</w:t>
       </w:r>
       <w:r>
         <w:t>N</w:t>
@@ -2220,15 +2133,7 @@
     <w:p/>
     <w:p>
       <w:r>
-        <w:t xml:space="preserve">Wenn man etwas scroll wird der </w:t>
-      </w:r>
-      <w:proofErr w:type="spellStart"/>
-      <w:r>
-        <w:t>Footer</w:t>
-      </w:r>
-      <w:proofErr w:type="spellEnd"/>
-      <w:r>
-        <w:t xml:space="preserve"> angezeigt:</w:t>
+        <w:t>Wenn man etwas scroll wird der Footer angezeigt:</w:t>
       </w:r>
     </w:p>
     <w:p/>
@@ -2403,40 +2308,28 @@
           <w:szCs w:val="28"/>
         </w:rPr>
       </w:pPr>
-      <w:proofErr w:type="spellStart"/>
       <w:r>
         <w:rPr>
           <w:b/>
           <w:sz w:val="28"/>
           <w:szCs w:val="28"/>
         </w:rPr>
-        <w:t>Sign</w:t>
-      </w:r>
-      <w:proofErr w:type="spellEnd"/>
+        <w:t>Sign Up (</w:t>
+      </w:r>
       <w:r>
         <w:rPr>
           <w:b/>
           <w:sz w:val="28"/>
           <w:szCs w:val="28"/>
         </w:rPr>
-        <w:t xml:space="preserve"> Up (</w:t>
-      </w:r>
-      <w:proofErr w:type="spellStart"/>
+        <w:t>Registierung</w:t>
+      </w:r>
       <w:r>
         <w:rPr>
           <w:b/>
           <w:sz w:val="28"/>
           <w:szCs w:val="28"/>
         </w:rPr>
-        <w:t>Registierung</w:t>
-      </w:r>
-      <w:proofErr w:type="spellEnd"/>
-      <w:r>
-        <w:rPr>
-          <w:b/>
-          <w:sz w:val="28"/>
-          <w:szCs w:val="28"/>
-        </w:rPr>
         <w:t>)</w:t>
       </w:r>
     </w:p>
@@ -2476,9 +2369,9 @@
         </w:rPr>
         <w:lastRenderedPageBreak/>
         <w:drawing>
-          <wp:inline distT="0" distB="0" distL="0" distR="0" wp14:anchorId="565C8D50" wp14:editId="689ACA04">
-            <wp:extent cx="5760720" cy="3240405"/>
-            <wp:effectExtent l="0" t="0" r="4445" b="0"/>
+          <wp:inline distT="0" distB="0" distL="0" distR="0" wp14:anchorId="565C8D50" wp14:editId="6A0C821D">
+            <wp:extent cx="5760720" cy="3240404"/>
+            <wp:effectExtent l="0" t="0" r="0" b="0"/>
             <wp:docPr id="628348216" name="Grafik 7"/>
             <wp:cNvGraphicFramePr>
               <a:graphicFrameLocks xmlns:a="http://schemas.openxmlformats.org/drawingml/2006/main" noChangeAspect="1"/>
@@ -2487,7 +2380,7 @@
               <a:graphicData uri="http://schemas.openxmlformats.org/drawingml/2006/picture">
                 <pic:pic xmlns:pic="http://schemas.openxmlformats.org/drawingml/2006/picture">
                   <pic:nvPicPr>
-                    <pic:cNvPr id="628348216" name="Grafik 628348216"/>
+                    <pic:cNvPr id="628348216" name="Grafik 7"/>
                     <pic:cNvPicPr/>
                   </pic:nvPicPr>
                   <pic:blipFill>
@@ -2505,7 +2398,7 @@
                   <pic:spPr>
                     <a:xfrm>
                       <a:off x="0" y="0"/>
-                      <a:ext cx="5760720" cy="3240405"/>
+                      <a:ext cx="5760720" cy="3240404"/>
                     </a:xfrm>
                     <a:prstGeom prst="rect">
                       <a:avLst/>
@@ -3562,6 +3455,7 @@
           <w:bCs/>
           <w:sz w:val="28"/>
           <w:szCs w:val="28"/>
+          <w:lang w:val="en-GB"/>
         </w:rPr>
       </w:pPr>
       <w:r>
@@ -3570,64 +3464,39 @@
           <w:bCs/>
           <w:sz w:val="28"/>
           <w:szCs w:val="28"/>
-        </w:rPr>
-        <w:t xml:space="preserve">Close </w:t>
-      </w:r>
-      <w:proofErr w:type="spellStart"/>
+          <w:lang w:val="en-GB"/>
+        </w:rPr>
+        <w:t>Close to me (</w:t>
+      </w:r>
       <w:r>
         <w:rPr>
           <w:b/>
           <w:bCs/>
           <w:sz w:val="28"/>
           <w:szCs w:val="28"/>
-        </w:rPr>
-        <w:t>to</w:t>
-      </w:r>
-      <w:proofErr w:type="spellEnd"/>
+          <w:lang w:val="en-GB"/>
+        </w:rPr>
+        <w:t xml:space="preserve">In Meiner </w:t>
+      </w:r>
+      <w:proofErr w:type="spellStart"/>
       <w:r>
         <w:rPr>
           <w:b/>
           <w:bCs/>
           <w:sz w:val="28"/>
           <w:szCs w:val="28"/>
-        </w:rPr>
-        <w:t xml:space="preserve"> </w:t>
-      </w:r>
-      <w:proofErr w:type="spellStart"/>
+          <w:lang w:val="en-GB"/>
+        </w:rPr>
+        <w:t>Nähe</w:t>
+      </w:r>
+      <w:proofErr w:type="spellEnd"/>
       <w:r>
         <w:rPr>
           <w:b/>
           <w:bCs/>
           <w:sz w:val="28"/>
           <w:szCs w:val="28"/>
-        </w:rPr>
-        <w:t>me</w:t>
-      </w:r>
-      <w:proofErr w:type="spellEnd"/>
-      <w:r>
-        <w:rPr>
-          <w:b/>
-          <w:bCs/>
-          <w:sz w:val="28"/>
-          <w:szCs w:val="28"/>
-        </w:rPr>
-        <w:t xml:space="preserve"> (</w:t>
-      </w:r>
-      <w:r>
-        <w:rPr>
-          <w:b/>
-          <w:bCs/>
-          <w:sz w:val="28"/>
-          <w:szCs w:val="28"/>
-        </w:rPr>
-        <w:t>In Meiner Nähe</w:t>
-      </w:r>
-      <w:r>
-        <w:rPr>
-          <w:b/>
-          <w:bCs/>
-          <w:sz w:val="28"/>
-          <w:szCs w:val="28"/>
+          <w:lang w:val="en-GB"/>
         </w:rPr>
         <w:t>)</w:t>
       </w:r>
@@ -3637,31 +3506,66 @@
         <w:tabs>
           <w:tab w:val="left" w:pos="7253"/>
         </w:tabs>
-      </w:pPr>
-    </w:p>
-    <w:p>
-      <w:pPr>
-        <w:tabs>
-          <w:tab w:val="left" w:pos="7253"/>
-        </w:tabs>
-        <w:rPr>
-          <w:i/>
-          <w:iCs/>
-        </w:rPr>
-      </w:pPr>
-      <w:r>
-        <w:rPr>
-          <w:i/>
-          <w:iCs/>
-        </w:rPr>
-        <w:t>Folgt noch</w:t>
-      </w:r>
-      <w:r>
-        <w:rPr>
-          <w:i/>
-          <w:iCs/>
-        </w:rPr>
-        <w:t>…</w:t>
+        <w:rPr>
+          <w:lang w:val="en-GB"/>
+        </w:rPr>
+      </w:pPr>
+    </w:p>
+    <w:p>
+      <w:pPr>
+        <w:tabs>
+          <w:tab w:val="left" w:pos="7253"/>
+        </w:tabs>
+        <w:rPr>
+          <w:smallCaps/>
+        </w:rPr>
+      </w:pPr>
+      <w:r>
+        <w:rPr>
+          <w:smallCaps/>
+          <w:noProof/>
+        </w:rPr>
+        <w:drawing>
+          <wp:inline distT="0" distB="0" distL="0" distR="0" wp14:anchorId="0B4A5BDD" wp14:editId="74BC98AB">
+            <wp:extent cx="5760720" cy="3240405"/>
+            <wp:effectExtent l="0" t="0" r="0" b="0"/>
+            <wp:docPr id="600203285" name="Picture 1" descr="A screenshot of a map&#10;&#10;Description automatically generated"/>
+            <wp:cNvGraphicFramePr>
+              <a:graphicFrameLocks xmlns:a="http://schemas.openxmlformats.org/drawingml/2006/main" noChangeAspect="1"/>
+            </wp:cNvGraphicFramePr>
+            <a:graphic xmlns:a="http://schemas.openxmlformats.org/drawingml/2006/main">
+              <a:graphicData uri="http://schemas.openxmlformats.org/drawingml/2006/picture">
+                <pic:pic xmlns:pic="http://schemas.openxmlformats.org/drawingml/2006/picture">
+                  <pic:nvPicPr>
+                    <pic:cNvPr id="600203285" name="Picture 1" descr="A screenshot of a map&#10;&#10;Description automatically generated"/>
+                    <pic:cNvPicPr/>
+                  </pic:nvPicPr>
+                  <pic:blipFill>
+                    <a:blip r:embed="rId21">
+                      <a:extLst>
+                        <a:ext uri="{28A0092B-C50C-407E-A947-70E740481C1C}">
+                          <a14:useLocalDpi xmlns:a14="http://schemas.microsoft.com/office/drawing/2010/main" val="0"/>
+                        </a:ext>
+                      </a:extLst>
+                    </a:blip>
+                    <a:stretch>
+                      <a:fillRect/>
+                    </a:stretch>
+                  </pic:blipFill>
+                  <pic:spPr>
+                    <a:xfrm>
+                      <a:off x="0" y="0"/>
+                      <a:ext cx="5760720" cy="3240405"/>
+                    </a:xfrm>
+                    <a:prstGeom prst="rect">
+                      <a:avLst/>
+                    </a:prstGeom>
+                  </pic:spPr>
+                </pic:pic>
+              </a:graphicData>
+            </a:graphic>
+          </wp:inline>
+        </w:drawing>
       </w:r>
     </w:p>
     <w:sectPr>
@@ -4067,17 +3971,17 @@
     <w:lsdException w:name="Unresolved Mention" w:semiHidden="1" w:unhideWhenUsed="1"/>
     <w:lsdException w:name="Smart Link" w:semiHidden="1" w:unhideWhenUsed="1"/>
   </w:latentStyles>
-  <w:style w:type="paragraph" w:default="1" w:styleId="Standard">
+  <w:style w:type="paragraph" w:default="1" w:styleId="Normal">
     <w:name w:val="Normal"/>
     <w:qFormat/>
   </w:style>
-  <w:style w:type="character" w:default="1" w:styleId="Absatz-Standardschriftart">
+  <w:style w:type="character" w:default="1" w:styleId="DefaultParagraphFont">
     <w:name w:val="Default Paragraph Font"/>
     <w:uiPriority w:val="1"/>
     <w:semiHidden/>
     <w:unhideWhenUsed/>
   </w:style>
-  <w:style w:type="table" w:default="1" w:styleId="NormaleTabelle">
+  <w:style w:type="table" w:default="1" w:styleId="TableNormal">
     <w:name w:val="Normal Table"/>
     <w:uiPriority w:val="99"/>
     <w:semiHidden/>
@@ -4092,7 +3996,7 @@
       </w:tblCellMar>
     </w:tblPr>
   </w:style>
-  <w:style w:type="numbering" w:default="1" w:styleId="KeineListe">
+  <w:style w:type="numbering" w:default="1" w:styleId="NoList">
     <w:name w:val="No List"/>
     <w:uiPriority w:val="99"/>
     <w:semiHidden/>
@@ -4100,7 +4004,7 @@
   </w:style>
   <w:style w:type="character" w:styleId="Hyperlink">
     <w:name w:val="Hyperlink"/>
-    <w:basedOn w:val="Absatz-Standardschriftart"/>
+    <w:basedOn w:val="DefaultParagraphFont"/>
     <w:uiPriority w:val="99"/>
     <w:semiHidden/>
     <w:unhideWhenUsed/>

</xml_diff>